<commit_message>
The dumbass who thinks he's batman but is just like bat poop
</commit_message>
<xml_diff>
--- a/Project/Procedures.docx
+++ b/Project/Procedures.docx
@@ -9,7 +9,20 @@
     </w:p>
     <w:p>
       <w:r>
-        <w:t>CREATE PROCEDURE LanguageByCountry(IN country VARCHAR(40))</w:t>
+        <w:t xml:space="preserve">CREATE PROCEDURE </w:t>
+      </w:r>
+      <w:proofErr w:type="spellStart"/>
+      <w:proofErr w:type="gramStart"/>
+      <w:r>
+        <w:t>LanguageByCountry</w:t>
+      </w:r>
+      <w:proofErr w:type="spellEnd"/>
+      <w:r>
+        <w:t>(</w:t>
+      </w:r>
+      <w:proofErr w:type="gramEnd"/>
+      <w:r>
+        <w:t>IN country VARCHAR(40))</w:t>
       </w:r>
     </w:p>
     <w:p>
@@ -26,7 +39,23 @@
     <w:p>
       <w:r>
         <w:tab/>
-        <w:t>SELECT COUNT(*) FROM CountryCodes WHERE Name = country INTO done;</w:t>
+        <w:t xml:space="preserve">SELECT </w:t>
+      </w:r>
+      <w:proofErr w:type="gramStart"/>
+      <w:r>
+        <w:t>COUNT(</w:t>
+      </w:r>
+      <w:proofErr w:type="gramEnd"/>
+      <w:r>
+        <w:t xml:space="preserve">*) FROM </w:t>
+      </w:r>
+      <w:proofErr w:type="spellStart"/>
+      <w:r>
+        <w:t>CountryCodes</w:t>
+      </w:r>
+      <w:proofErr w:type="spellEnd"/>
+      <w:r>
+        <w:t xml:space="preserve"> WHERE Name = country INTO done;</w:t>
       </w:r>
     </w:p>
     <w:p>
@@ -37,7 +66,55 @@
     <w:p>
       <w:r>
         <w:tab/>
-        <w:t xml:space="preserve">    SELECT * FROM LanguageIndex WHERE CountryID = (SELECT CountryID FROM CountryCodes c WHERE c.Name = country) AND NameType = 'L';</w:t>
+        <w:t xml:space="preserve">    SELECT * FROM </w:t>
+      </w:r>
+      <w:proofErr w:type="spellStart"/>
+      <w:r>
+        <w:t>LanguageIndex</w:t>
+      </w:r>
+      <w:proofErr w:type="spellEnd"/>
+      <w:r>
+        <w:t xml:space="preserve"> WHERE </w:t>
+      </w:r>
+      <w:proofErr w:type="spellStart"/>
+      <w:r>
+        <w:t>CountryID</w:t>
+      </w:r>
+      <w:proofErr w:type="spellEnd"/>
+      <w:r>
+        <w:t xml:space="preserve"> = (SELECT </w:t>
+      </w:r>
+      <w:proofErr w:type="spellStart"/>
+      <w:r>
+        <w:t>CountryID</w:t>
+      </w:r>
+      <w:proofErr w:type="spellEnd"/>
+      <w:r>
+        <w:t xml:space="preserve"> FROM </w:t>
+      </w:r>
+      <w:proofErr w:type="spellStart"/>
+      <w:r>
+        <w:t>CountryCodes</w:t>
+      </w:r>
+      <w:proofErr w:type="spellEnd"/>
+      <w:r>
+        <w:t xml:space="preserve"> c WHERE </w:t>
+      </w:r>
+      <w:proofErr w:type="spellStart"/>
+      <w:r>
+        <w:t>c.Name</w:t>
+      </w:r>
+      <w:proofErr w:type="spellEnd"/>
+      <w:r>
+        <w:t xml:space="preserve"> = country) AND </w:t>
+      </w:r>
+      <w:proofErr w:type="spellStart"/>
+      <w:r>
+        <w:t>NameType</w:t>
+      </w:r>
+      <w:proofErr w:type="spellEnd"/>
+      <w:r>
+        <w:t xml:space="preserve"> = 'L';</w:t>
       </w:r>
     </w:p>
     <w:p>
@@ -51,7 +128,15 @@
       </w:r>
       <w:r>
         <w:tab/>
-        <w:t xml:space="preserve">SELECT "Sorry the country you queried does not exists on Earth" AS "ErrorMessage"; </w:t>
+        <w:t>SELECT "Sorry the country you queried does not exists on Earth" AS "</w:t>
+      </w:r>
+      <w:proofErr w:type="spellStart"/>
+      <w:r>
+        <w:t>ErrorMessage</w:t>
+      </w:r>
+      <w:proofErr w:type="spellEnd"/>
+      <w:r>
+        <w:t xml:space="preserve">"; </w:t>
       </w:r>
     </w:p>
     <w:p>
@@ -72,7 +157,20 @@
     </w:p>
     <w:p>
       <w:r>
-        <w:t>CREATE PROCEDURE CountryByLanguage(IN language VARCHAR(45))</w:t>
+        <w:t xml:space="preserve">CREATE PROCEDURE </w:t>
+      </w:r>
+      <w:proofErr w:type="spellStart"/>
+      <w:proofErr w:type="gramStart"/>
+      <w:r>
+        <w:t>CountryByLanguage</w:t>
+      </w:r>
+      <w:proofErr w:type="spellEnd"/>
+      <w:r>
+        <w:t>(</w:t>
+      </w:r>
+      <w:proofErr w:type="gramEnd"/>
+      <w:r>
+        <w:t>IN language VARCHAR(45))</w:t>
       </w:r>
     </w:p>
     <w:p>
@@ -92,8 +190,21 @@
         <w:t>SE</w:t>
       </w:r>
       <w:r>
-        <w:t>LECT COUNT(*) FROM LanguageIndex</w:t>
-      </w:r>
+        <w:t xml:space="preserve">LECT </w:t>
+      </w:r>
+      <w:proofErr w:type="gramStart"/>
+      <w:r>
+        <w:t>COUNT(</w:t>
+      </w:r>
+      <w:proofErr w:type="gramEnd"/>
+      <w:r>
+        <w:t xml:space="preserve">*) FROM </w:t>
+      </w:r>
+      <w:proofErr w:type="spellStart"/>
+      <w:r>
+        <w:t>LanguageIndex</w:t>
+      </w:r>
+      <w:proofErr w:type="spellEnd"/>
       <w:r>
         <w:t xml:space="preserve"> WHERE Name LIKE CONCAT(language,'_') INTO done;</w:t>
       </w:r>
@@ -109,7 +220,31 @@
       </w:r>
       <w:r>
         <w:tab/>
-        <w:t>SELECT CONCAT("The country of origin for ",language," is ",res.CountryName," and it is commonly known as ", res.LanguageName) AS Result</w:t>
+        <w:t xml:space="preserve">SELECT </w:t>
+      </w:r>
+      <w:proofErr w:type="gramStart"/>
+      <w:r>
+        <w:t>CONCAT(</w:t>
+      </w:r>
+      <w:proofErr w:type="gramEnd"/>
+      <w:r>
+        <w:t>"The country of origin for ",language," is ",</w:t>
+      </w:r>
+      <w:proofErr w:type="spellStart"/>
+      <w:r>
+        <w:t>res.CountryName</w:t>
+      </w:r>
+      <w:proofErr w:type="spellEnd"/>
+      <w:r>
+        <w:t xml:space="preserve">," and it is commonly known as ", </w:t>
+      </w:r>
+      <w:proofErr w:type="spellStart"/>
+      <w:r>
+        <w:t>res.LanguageName</w:t>
+      </w:r>
+      <w:proofErr w:type="spellEnd"/>
+      <w:r>
+        <w:t>) AS Result</w:t>
       </w:r>
     </w:p>
     <w:p>
@@ -123,7 +258,68 @@
       </w:r>
       <w:r>
         <w:tab/>
-        <w:t xml:space="preserve">(SELECT DISTINCT c.Name as CountryName, l.Name as LanguageName from CountryCodes c,LanguageCodes l WHERE l.langID </w:t>
+        <w:t xml:space="preserve">(SELECT DISTINCT </w:t>
+      </w:r>
+      <w:proofErr w:type="spellStart"/>
+      <w:r>
+        <w:t>c.Name</w:t>
+      </w:r>
+      <w:proofErr w:type="spellEnd"/>
+      <w:r>
+        <w:t xml:space="preserve"> as </w:t>
+      </w:r>
+      <w:proofErr w:type="spellStart"/>
+      <w:r>
+        <w:t>CountryName</w:t>
+      </w:r>
+      <w:proofErr w:type="spellEnd"/>
+      <w:r>
+        <w:t xml:space="preserve">, </w:t>
+      </w:r>
+      <w:proofErr w:type="spellStart"/>
+      <w:r>
+        <w:t>l.Name</w:t>
+      </w:r>
+      <w:proofErr w:type="spellEnd"/>
+      <w:r>
+        <w:t xml:space="preserve"> as </w:t>
+      </w:r>
+      <w:proofErr w:type="spellStart"/>
+      <w:r>
+        <w:t>LanguageName</w:t>
+      </w:r>
+      <w:proofErr w:type="spellEnd"/>
+      <w:r>
+        <w:t xml:space="preserve"> from </w:t>
+      </w:r>
+      <w:proofErr w:type="spellStart"/>
+      <w:r>
+        <w:t>CountryCodes</w:t>
+      </w:r>
+      <w:proofErr w:type="spellEnd"/>
+      <w:r>
+        <w:t xml:space="preserve"> </w:t>
+      </w:r>
+      <w:proofErr w:type="spellStart"/>
+      <w:r>
+        <w:t>c</w:t>
+      </w:r>
+      <w:proofErr w:type="gramStart"/>
+      <w:r>
+        <w:t>,LanguageCodes</w:t>
+      </w:r>
+      <w:proofErr w:type="spellEnd"/>
+      <w:proofErr w:type="gramEnd"/>
+      <w:r>
+        <w:t xml:space="preserve"> l WHERE </w:t>
+      </w:r>
+      <w:proofErr w:type="spellStart"/>
+      <w:r>
+        <w:t>l.langID</w:t>
+      </w:r>
+      <w:proofErr w:type="spellEnd"/>
+      <w:r>
+        <w:t xml:space="preserve"> </w:t>
       </w:r>
     </w:p>
     <w:p>
@@ -132,7 +328,47 @@
       </w:r>
       <w:r>
         <w:tab/>
-        <w:t>IN (SELECT DISTINCT LangID FROM LanguageIndex WHERE Name LIKE CONCAT(language,"_")) AND c.CountryID = l.CountryID) AS res;</w:t>
+        <w:t xml:space="preserve">IN (SELECT DISTINCT </w:t>
+      </w:r>
+      <w:proofErr w:type="spellStart"/>
+      <w:r>
+        <w:t>LangID</w:t>
+      </w:r>
+      <w:proofErr w:type="spellEnd"/>
+      <w:r>
+        <w:t xml:space="preserve"> FROM </w:t>
+      </w:r>
+      <w:proofErr w:type="spellStart"/>
+      <w:r>
+        <w:t>LanguageIndex</w:t>
+      </w:r>
+      <w:proofErr w:type="spellEnd"/>
+      <w:r>
+        <w:t xml:space="preserve"> WHERE Name LIKE </w:t>
+      </w:r>
+      <w:proofErr w:type="gramStart"/>
+      <w:r>
+        <w:t>CONCAT(</w:t>
+      </w:r>
+      <w:proofErr w:type="gramEnd"/>
+      <w:r>
+        <w:t xml:space="preserve">language,"_")) AND </w:t>
+      </w:r>
+      <w:proofErr w:type="spellStart"/>
+      <w:r>
+        <w:t>c.CountryID</w:t>
+      </w:r>
+      <w:proofErr w:type="spellEnd"/>
+      <w:r>
+        <w:t xml:space="preserve"> = </w:t>
+      </w:r>
+      <w:proofErr w:type="spellStart"/>
+      <w:r>
+        <w:t>l.CountryID</w:t>
+      </w:r>
+      <w:proofErr w:type="spellEnd"/>
+      <w:r>
+        <w:t>) AS res;</w:t>
       </w:r>
     </w:p>
     <w:p>
@@ -150,7 +386,15 @@
         <w:t>SELECT "Sorry the language</w:t>
       </w:r>
       <w:r>
-        <w:t xml:space="preserve"> you queried does not exists on Earth" AS "ErrorMessage"; </w:t>
+        <w:t xml:space="preserve"> you queried does not exists on Earth" AS "</w:t>
+      </w:r>
+      <w:proofErr w:type="spellStart"/>
+      <w:r>
+        <w:t>ErrorMessage</w:t>
+      </w:r>
+      <w:proofErr w:type="spellEnd"/>
+      <w:r>
+        <w:t xml:space="preserve">"; </w:t>
       </w:r>
     </w:p>
     <w:p>
@@ -162,8 +406,13 @@
       <w:r>
         <w:t>END</w:t>
       </w:r>
-      <w:r>
-        <w:t>;//</w:t>
+      <w:proofErr w:type="gramStart"/>
+      <w:r>
+        <w:t>;/</w:t>
+      </w:r>
+      <w:proofErr w:type="gramEnd"/>
+      <w:r>
+        <w:t>/</w:t>
       </w:r>
     </w:p>
     <w:p>
@@ -174,7 +423,20 @@
     </w:p>
     <w:p>
       <w:r>
-        <w:t>CREATE PROCEDURE LanguageDialects(IN language VARCHAR(45))</w:t>
+        <w:t xml:space="preserve">CREATE PROCEDURE </w:t>
+      </w:r>
+      <w:proofErr w:type="spellStart"/>
+      <w:proofErr w:type="gramStart"/>
+      <w:r>
+        <w:t>LanguageDialects</w:t>
+      </w:r>
+      <w:proofErr w:type="spellEnd"/>
+      <w:r>
+        <w:t>(</w:t>
+      </w:r>
+      <w:proofErr w:type="gramEnd"/>
+      <w:r>
+        <w:t>IN language VARCHAR(45))</w:t>
       </w:r>
     </w:p>
     <w:p>
@@ -191,7 +453,23 @@
     <w:p>
       <w:r>
         <w:tab/>
-        <w:t>SELECT COUNT(*) FROM LanguageCodes WHERE Name LIKE CONCAT(language,'_') INTO done;</w:t>
+        <w:t xml:space="preserve">SELECT </w:t>
+      </w:r>
+      <w:proofErr w:type="gramStart"/>
+      <w:r>
+        <w:t>COUNT(</w:t>
+      </w:r>
+      <w:proofErr w:type="gramEnd"/>
+      <w:r>
+        <w:t xml:space="preserve">*) FROM </w:t>
+      </w:r>
+      <w:proofErr w:type="spellStart"/>
+      <w:r>
+        <w:t>LanguageCodes</w:t>
+      </w:r>
+      <w:proofErr w:type="spellEnd"/>
+      <w:r>
+        <w:t xml:space="preserve"> WHERE Name LIKE CONCAT(language,'_') INTO done;</w:t>
       </w:r>
     </w:p>
     <w:p>
@@ -205,12 +483,76 @@
       </w:r>
       <w:r>
         <w:tab/>
-        <w:t xml:space="preserve">SELECT DISTINCT l.Name as LanguageName from LanguageIndex l WHERE l.langID </w:t>
-      </w:r>
-    </w:p>
-    <w:p>
-      <w:r>
-        <w:t xml:space="preserve">        IN (SELECT DISTINCT LangID FROM LanguageCodes WHERE Name LIKE CONCAT(language,"_")) AND NameType LIKE '%D%';</w:t>
+        <w:t xml:space="preserve">SELECT DISTINCT </w:t>
+      </w:r>
+      <w:proofErr w:type="spellStart"/>
+      <w:r>
+        <w:t>l.Name</w:t>
+      </w:r>
+      <w:proofErr w:type="spellEnd"/>
+      <w:r>
+        <w:t xml:space="preserve"> as </w:t>
+      </w:r>
+      <w:proofErr w:type="spellStart"/>
+      <w:r>
+        <w:t>LanguageName</w:t>
+      </w:r>
+      <w:proofErr w:type="spellEnd"/>
+      <w:r>
+        <w:t xml:space="preserve"> from </w:t>
+      </w:r>
+      <w:proofErr w:type="spellStart"/>
+      <w:r>
+        <w:t>LanguageIndex</w:t>
+      </w:r>
+      <w:proofErr w:type="spellEnd"/>
+      <w:r>
+        <w:t xml:space="preserve"> l WHERE </w:t>
+      </w:r>
+      <w:proofErr w:type="spellStart"/>
+      <w:r>
+        <w:t>l.langID</w:t>
+      </w:r>
+      <w:proofErr w:type="spellEnd"/>
+      <w:r>
+        <w:t xml:space="preserve"> </w:t>
+      </w:r>
+    </w:p>
+    <w:p>
+      <w:r>
+        <w:t xml:space="preserve">        IN (SELECT DISTINCT </w:t>
+      </w:r>
+      <w:proofErr w:type="spellStart"/>
+      <w:r>
+        <w:t>LangID</w:t>
+      </w:r>
+      <w:proofErr w:type="spellEnd"/>
+      <w:r>
+        <w:t xml:space="preserve"> FROM </w:t>
+      </w:r>
+      <w:proofErr w:type="spellStart"/>
+      <w:r>
+        <w:t>LanguageCodes</w:t>
+      </w:r>
+      <w:proofErr w:type="spellEnd"/>
+      <w:r>
+        <w:t xml:space="preserve"> WHERE Name LIKE </w:t>
+      </w:r>
+      <w:proofErr w:type="gramStart"/>
+      <w:r>
+        <w:t>CONCAT(</w:t>
+      </w:r>
+      <w:proofErr w:type="gramEnd"/>
+      <w:r>
+        <w:t xml:space="preserve">language,"_")) AND </w:t>
+      </w:r>
+      <w:proofErr w:type="spellStart"/>
+      <w:r>
+        <w:t>NameType</w:t>
+      </w:r>
+      <w:proofErr w:type="spellEnd"/>
+      <w:r>
+        <w:t xml:space="preserve"> LIKE '%D%';</w:t>
       </w:r>
     </w:p>
     <w:p>
@@ -225,7 +567,15 @@
       </w:r>
       <w:r>
         <w:tab/>
-        <w:t xml:space="preserve">SELECT "Sorry the language you queried does not exist is it a dialect or alternate name" AS "ErrorMessage"; </w:t>
+        <w:t>SELECT "Sorry the language you queried does not exist is it a dialect or alternate name" AS "</w:t>
+      </w:r>
+      <w:proofErr w:type="spellStart"/>
+      <w:r>
+        <w:t>ErrorMessage</w:t>
+      </w:r>
+      <w:proofErr w:type="spellEnd"/>
+      <w:r>
+        <w:t xml:space="preserve">"; </w:t>
       </w:r>
     </w:p>
     <w:p>
@@ -245,12 +595,33 @@
     </w:p>
     <w:p>
       <w:r>
-        <w:t>//Find all countries where a language is spoken(including dialects and alternate names)</w:t>
-      </w:r>
-    </w:p>
-    <w:p>
-      <w:r>
-        <w:t>CREATE PROCEDURE AllCountriesByLanguage(IN language VARCHAR(45))</w:t>
+        <w:t xml:space="preserve">//Find all countries where a language is </w:t>
+      </w:r>
+      <w:proofErr w:type="gramStart"/>
+      <w:r>
+        <w:t>spoken(</w:t>
+      </w:r>
+      <w:proofErr w:type="gramEnd"/>
+      <w:r>
+        <w:t>including dialects and alternate names)</w:t>
+      </w:r>
+    </w:p>
+    <w:p>
+      <w:r>
+        <w:t xml:space="preserve">CREATE PROCEDURE </w:t>
+      </w:r>
+      <w:proofErr w:type="spellStart"/>
+      <w:proofErr w:type="gramStart"/>
+      <w:r>
+        <w:t>AllCountriesByLanguage</w:t>
+      </w:r>
+      <w:proofErr w:type="spellEnd"/>
+      <w:r>
+        <w:t>(</w:t>
+      </w:r>
+      <w:proofErr w:type="gramEnd"/>
+      <w:r>
+        <w:t>IN language VARCHAR(45))</w:t>
       </w:r>
     </w:p>
     <w:p>
@@ -267,7 +638,23 @@
     <w:p>
       <w:r>
         <w:tab/>
-        <w:t>SELECT COUNT(*) FROM LanguageCodes WHERE Name LIKE CONCAT(language,'_') INTO done;</w:t>
+        <w:t xml:space="preserve">SELECT </w:t>
+      </w:r>
+      <w:proofErr w:type="gramStart"/>
+      <w:r>
+        <w:t>COUNT(</w:t>
+      </w:r>
+      <w:proofErr w:type="gramEnd"/>
+      <w:r>
+        <w:t xml:space="preserve">*) FROM </w:t>
+      </w:r>
+      <w:proofErr w:type="spellStart"/>
+      <w:r>
+        <w:t>LanguageCodes</w:t>
+      </w:r>
+      <w:proofErr w:type="spellEnd"/>
+      <w:r>
+        <w:t xml:space="preserve"> WHERE Name LIKE CONCAT(language,'_') INTO done;</w:t>
       </w:r>
     </w:p>
     <w:p>
@@ -281,12 +668,44 @@
       </w:r>
       <w:r>
         <w:tab/>
-        <w:t>SELECT C.Name AS CountryName FROM CountryCodes C</w:t>
-      </w:r>
-    </w:p>
-    <w:p>
-      <w:r>
-        <w:t xml:space="preserve">        WHERE C.CountryID IN </w:t>
+        <w:t xml:space="preserve">SELECT </w:t>
+      </w:r>
+      <w:proofErr w:type="spellStart"/>
+      <w:r>
+        <w:t>C.Name</w:t>
+      </w:r>
+      <w:proofErr w:type="spellEnd"/>
+      <w:r>
+        <w:t xml:space="preserve"> AS </w:t>
+      </w:r>
+      <w:proofErr w:type="spellStart"/>
+      <w:r>
+        <w:t>CountryName</w:t>
+      </w:r>
+      <w:proofErr w:type="spellEnd"/>
+      <w:r>
+        <w:t xml:space="preserve"> FROM </w:t>
+      </w:r>
+      <w:proofErr w:type="spellStart"/>
+      <w:r>
+        <w:t>CountryCodes</w:t>
+      </w:r>
+      <w:proofErr w:type="spellEnd"/>
+      <w:r>
+        <w:t xml:space="preserve"> C</w:t>
+      </w:r>
+    </w:p>
+    <w:p>
+      <w:r>
+        <w:t xml:space="preserve">        WHERE </w:t>
+      </w:r>
+      <w:proofErr w:type="spellStart"/>
+      <w:r>
+        <w:t>C.CountryID</w:t>
+      </w:r>
+      <w:proofErr w:type="spellEnd"/>
+      <w:r>
+        <w:t xml:space="preserve"> IN </w:t>
       </w:r>
     </w:p>
     <w:p>
@@ -295,7 +714,39 @@
       </w:r>
       <w:r>
         <w:tab/>
-        <w:t xml:space="preserve">(SELECT DISTINCT l.CountryID as CountryID from LanguageIndex l WHERE l.langID </w:t>
+        <w:t xml:space="preserve">(SELECT DISTINCT </w:t>
+      </w:r>
+      <w:proofErr w:type="spellStart"/>
+      <w:r>
+        <w:t>l.CountryID</w:t>
+      </w:r>
+      <w:proofErr w:type="spellEnd"/>
+      <w:r>
+        <w:t xml:space="preserve"> as </w:t>
+      </w:r>
+      <w:proofErr w:type="spellStart"/>
+      <w:r>
+        <w:t>CountryID</w:t>
+      </w:r>
+      <w:proofErr w:type="spellEnd"/>
+      <w:r>
+        <w:t xml:space="preserve"> from </w:t>
+      </w:r>
+      <w:proofErr w:type="spellStart"/>
+      <w:r>
+        <w:t>LanguageIndex</w:t>
+      </w:r>
+      <w:proofErr w:type="spellEnd"/>
+      <w:r>
+        <w:t xml:space="preserve"> l WHERE </w:t>
+      </w:r>
+      <w:proofErr w:type="spellStart"/>
+      <w:r>
+        <w:t>l.langID</w:t>
+      </w:r>
+      <w:proofErr w:type="spellEnd"/>
+      <w:r>
+        <w:t xml:space="preserve"> </w:t>
       </w:r>
     </w:p>
     <w:p>
@@ -304,7 +755,39 @@
       </w:r>
       <w:r>
         <w:tab/>
-        <w:t>IN (SELECT DISTINCT LangID FROM LanguageCodes WHERE Name LIKE CONCAT(language,"_"))) ORDER BY(C.Name) ASC;</w:t>
+        <w:t xml:space="preserve">IN (SELECT DISTINCT </w:t>
+      </w:r>
+      <w:proofErr w:type="spellStart"/>
+      <w:r>
+        <w:t>LangID</w:t>
+      </w:r>
+      <w:proofErr w:type="spellEnd"/>
+      <w:r>
+        <w:t xml:space="preserve"> FROM </w:t>
+      </w:r>
+      <w:proofErr w:type="spellStart"/>
+      <w:r>
+        <w:t>LanguageCodes</w:t>
+      </w:r>
+      <w:proofErr w:type="spellEnd"/>
+      <w:r>
+        <w:t xml:space="preserve"> WHERE Name LIKE </w:t>
+      </w:r>
+      <w:proofErr w:type="gramStart"/>
+      <w:r>
+        <w:t>CONCAT(</w:t>
+      </w:r>
+      <w:proofErr w:type="gramEnd"/>
+      <w:r>
+        <w:t>language,"_"))) ORDER BY(</w:t>
+      </w:r>
+      <w:proofErr w:type="spellStart"/>
+      <w:r>
+        <w:t>C.Name</w:t>
+      </w:r>
+      <w:proofErr w:type="spellEnd"/>
+      <w:r>
+        <w:t>) ASC;</w:t>
       </w:r>
     </w:p>
     <w:p>
@@ -319,7 +802,15 @@
       </w:r>
       <w:r>
         <w:tab/>
-        <w:t xml:space="preserve">SELECT "Sorry the language you queried does not exist is it a dialect or alternate name" AS "ErrorMessage"; </w:t>
+        <w:t>SELECT "Sorry the language you queried does not exist is it a dialect or alternate name" AS "</w:t>
+      </w:r>
+      <w:proofErr w:type="spellStart"/>
+      <w:r>
+        <w:t>ErrorMessage</w:t>
+      </w:r>
+      <w:proofErr w:type="spellEnd"/>
+      <w:r>
+        <w:t xml:space="preserve">"; </w:t>
       </w:r>
     </w:p>
     <w:p>
@@ -348,86 +839,421 @@
     </w:p>
     <w:p>
       <w:r>
-        <w:t>CREATE PROCEDURE ExtinctByContinent(IN continent</w:t>
-      </w:r>
-      <w:r>
-        <w:t xml:space="preserve"> VARCHAR(20</w:t>
+        <w:t xml:space="preserve">CREATE PROCEDURE </w:t>
+      </w:r>
+      <w:proofErr w:type="spellStart"/>
+      <w:proofErr w:type="gramStart"/>
+      <w:r>
+        <w:t>ExtinctByContinent</w:t>
+      </w:r>
+      <w:proofErr w:type="spellEnd"/>
+      <w:r>
+        <w:t>(</w:t>
+      </w:r>
+      <w:proofErr w:type="gramEnd"/>
+      <w:r>
+        <w:t>IN continent</w:t>
+      </w:r>
+      <w:r>
+        <w:t xml:space="preserve"> VARCHAR(20)</w:t>
+      </w:r>
+      <w:r>
+        <w:t>)</w:t>
+      </w:r>
+    </w:p>
+    <w:p>
+      <w:r>
+        <w:t>BEGIN</w:t>
+      </w:r>
+    </w:p>
+    <w:p>
+      <w:r>
+        <w:tab/>
+        <w:t>DECLARE done INT;</w:t>
+      </w:r>
+    </w:p>
+    <w:p>
+      <w:r>
+        <w:tab/>
+        <w:t xml:space="preserve">SELECT </w:t>
+      </w:r>
+      <w:proofErr w:type="gramStart"/>
+      <w:r>
+        <w:t>COUNT(</w:t>
+      </w:r>
+      <w:proofErr w:type="gramEnd"/>
+      <w:r>
+        <w:t xml:space="preserve">DISTINCT AREA) FROM </w:t>
+      </w:r>
+      <w:proofErr w:type="spellStart"/>
+      <w:r>
+        <w:t>CountryCodes</w:t>
+      </w:r>
+      <w:proofErr w:type="spellEnd"/>
+      <w:r>
+        <w:t xml:space="preserve"> WHERE Area LIKE CONCAT(continent,'_') INTO done;</w:t>
+      </w:r>
+    </w:p>
+    <w:p>
+      <w:r>
+        <w:t xml:space="preserve">    IF done = 1 THEN</w:t>
+      </w:r>
+    </w:p>
+    <w:p>
+      <w:r>
+        <w:t xml:space="preserve">    </w:t>
+      </w:r>
+      <w:r>
+        <w:tab/>
+        <w:t xml:space="preserve">SELECT </w:t>
+      </w:r>
+      <w:proofErr w:type="spellStart"/>
+      <w:r>
+        <w:t>c.Name</w:t>
+      </w:r>
+      <w:proofErr w:type="spellEnd"/>
+      <w:r>
+        <w:t xml:space="preserve"> as </w:t>
+      </w:r>
+      <w:proofErr w:type="spellStart"/>
+      <w:r>
+        <w:t>CountryName</w:t>
+      </w:r>
+      <w:proofErr w:type="gramStart"/>
+      <w:r>
+        <w:t>,result.LangName</w:t>
+      </w:r>
+      <w:proofErr w:type="spellEnd"/>
+      <w:proofErr w:type="gramEnd"/>
+      <w:r>
+        <w:t xml:space="preserve"> </w:t>
+      </w:r>
+      <w:proofErr w:type="spellStart"/>
+      <w:r>
+        <w:t>LanguageName</w:t>
+      </w:r>
+      <w:proofErr w:type="spellEnd"/>
+      <w:r>
+        <w:t xml:space="preserve"> FROM </w:t>
+      </w:r>
+      <w:proofErr w:type="spellStart"/>
+      <w:r>
+        <w:t>CountryCodes</w:t>
+      </w:r>
+      <w:proofErr w:type="spellEnd"/>
+      <w:r>
+        <w:t xml:space="preserve"> c,(SELECT </w:t>
+      </w:r>
+      <w:proofErr w:type="spellStart"/>
+      <w:r>
+        <w:t>CountryID,Name</w:t>
+      </w:r>
+      <w:proofErr w:type="spellEnd"/>
+      <w:r>
+        <w:t xml:space="preserve"> AS </w:t>
+      </w:r>
+      <w:proofErr w:type="spellStart"/>
+      <w:r>
+        <w:t>LangName</w:t>
+      </w:r>
+      <w:proofErr w:type="spellEnd"/>
+      <w:r>
+        <w:t xml:space="preserve"> FROM </w:t>
+      </w:r>
+      <w:proofErr w:type="spellStart"/>
+      <w:r>
+        <w:t>LanguageCodes</w:t>
+      </w:r>
+      <w:proofErr w:type="spellEnd"/>
+      <w:r>
+        <w:t xml:space="preserve"> WHERE </w:t>
+      </w:r>
+      <w:proofErr w:type="spellStart"/>
+      <w:r>
+        <w:t>LangStatus</w:t>
+      </w:r>
+      <w:proofErr w:type="spellEnd"/>
+      <w:r>
+        <w:t xml:space="preserve"> = 'X') AS result WHERE </w:t>
+      </w:r>
+      <w:proofErr w:type="spellStart"/>
+      <w:r>
+        <w:t>result.CountryID</w:t>
+      </w:r>
+      <w:proofErr w:type="spellEnd"/>
+      <w:r>
+        <w:t xml:space="preserve"> = </w:t>
+      </w:r>
+      <w:proofErr w:type="spellStart"/>
+      <w:r>
+        <w:t>c.CountryID</w:t>
+      </w:r>
+      <w:proofErr w:type="spellEnd"/>
+      <w:r>
+        <w:t xml:space="preserve"> AND </w:t>
+      </w:r>
+      <w:proofErr w:type="spellStart"/>
+      <w:r>
+        <w:t>c.AREA</w:t>
+      </w:r>
+      <w:proofErr w:type="spellEnd"/>
+      <w:r>
+        <w:t xml:space="preserve"> LIKE CONCAT(continent,'_') ORDER BY(</w:t>
+      </w:r>
+      <w:proofErr w:type="spellStart"/>
+      <w:r>
+        <w:t>c.Name</w:t>
+      </w:r>
+      <w:proofErr w:type="spellEnd"/>
+      <w:r>
+        <w:t>);</w:t>
+      </w:r>
+    </w:p>
+    <w:p>
+      <w:r>
+        <w:tab/>
+        <w:t>ELSE</w:t>
+      </w:r>
+    </w:p>
+    <w:p>
+      <w:r>
+        <w:t xml:space="preserve">    </w:t>
+      </w:r>
+      <w:r>
+        <w:tab/>
+        <w:t>SELECT "Sorry the continent you queried does not exist on this planet</w:t>
+      </w:r>
+      <w:proofErr w:type="gramStart"/>
+      <w:r>
+        <w:t>“ AS</w:t>
+      </w:r>
+      <w:proofErr w:type="gramEnd"/>
+      <w:r>
+        <w:t xml:space="preserve"> "</w:t>
+      </w:r>
+      <w:proofErr w:type="spellStart"/>
+      <w:r>
+        <w:t>ErrorMessage</w:t>
+      </w:r>
+      <w:proofErr w:type="spellEnd"/>
+      <w:r>
+        <w:t xml:space="preserve">"; </w:t>
+      </w:r>
+    </w:p>
+    <w:p>
+      <w:r>
+        <w:t xml:space="preserve">    END IF;</w:t>
+      </w:r>
+    </w:p>
+    <w:p>
+      <w:r>
+        <w:t>END</w:t>
+      </w:r>
+      <w:r>
+        <w:t>;</w:t>
+      </w:r>
+    </w:p>
+    <w:p>
+      <w:r>
+        <w:t>//</w:t>
+      </w:r>
+    </w:p>
+    <w:p/>
+    <w:p>
+      <w:r>
+        <w:t>//Access</w:t>
+      </w:r>
+    </w:p>
+    <w:p>
+      <w:r>
+        <w:t xml:space="preserve">CREATE PROCEDURE ACCESS (IN username </w:t>
+      </w:r>
+      <w:proofErr w:type="gramStart"/>
+      <w:r>
+        <w:t>VARCHAR(</w:t>
+      </w:r>
+      <w:proofErr w:type="gramEnd"/>
+      <w:r>
+        <w:t>20), IN password VARCHAR(20))</w:t>
+      </w:r>
+    </w:p>
+    <w:p>
+      <w:r>
+        <w:t>BEGIN</w:t>
+      </w:r>
+    </w:p>
+    <w:p>
+      <w:r>
+        <w:tab/>
+        <w:t>DECLARE found INT;</w:t>
+      </w:r>
+    </w:p>
+    <w:p>
+      <w:r>
+        <w:t xml:space="preserve">    DECLARE result CURSOR FOR</w:t>
+      </w:r>
+    </w:p>
+    <w:p>
+      <w:r>
+        <w:t xml:space="preserve">    </w:t>
+      </w:r>
+      <w:r>
+        <w:tab/>
+        <w:t xml:space="preserve">SELECT 1 FROM users u WHERE </w:t>
+      </w:r>
+      <w:proofErr w:type="spellStart"/>
+      <w:r>
+        <w:t>u.Username</w:t>
+      </w:r>
+      <w:proofErr w:type="spellEnd"/>
+      <w:r>
+        <w:t xml:space="preserve"> = username and </w:t>
+      </w:r>
+      <w:proofErr w:type="spellStart"/>
+      <w:r>
+        <w:t>u.Password</w:t>
+      </w:r>
+      <w:proofErr w:type="spellEnd"/>
+      <w:r>
+        <w:t xml:space="preserve"> = password;</w:t>
+      </w:r>
+    </w:p>
+    <w:p>
+      <w:r>
+        <w:t xml:space="preserve">    DECLARE EXIT HANDLER FOR NOT FOUND</w:t>
+      </w:r>
+    </w:p>
+    <w:p>
+      <w:r>
+        <w:t xml:space="preserve">    </w:t>
+      </w:r>
+      <w:r>
+        <w:tab/>
+        <w:t>SELECT "User does not exist" AS "</w:t>
+      </w:r>
+      <w:proofErr w:type="spellStart"/>
+      <w:r>
+        <w:t>ErrorMessage</w:t>
+      </w:r>
+      <w:proofErr w:type="spellEnd"/>
+      <w:r>
+        <w:t>";</w:t>
+      </w:r>
+    </w:p>
+    <w:p>
+      <w:r>
+        <w:t xml:space="preserve">    OPEN result;</w:t>
+      </w:r>
+    </w:p>
+    <w:p>
+      <w:r>
+        <w:t xml:space="preserve">    FETCH result INTO found;</w:t>
+      </w:r>
+    </w:p>
+    <w:p>
+      <w:r>
+        <w:t xml:space="preserve">    IF result = 1 THEN</w:t>
+      </w:r>
+    </w:p>
+    <w:p>
+      <w:r>
+        <w:t xml:space="preserve">    </w:t>
+      </w:r>
+      <w:r>
+        <w:tab/>
+        <w:t>IF username IN ('</w:t>
+      </w:r>
+      <w:proofErr w:type="spellStart"/>
+      <w:r>
+        <w:t>anchit</w:t>
+      </w:r>
+      <w:proofErr w:type="spellEnd"/>
+      <w:r>
+        <w:t>','</w:t>
+      </w:r>
+      <w:proofErr w:type="spellStart"/>
+      <w:r>
+        <w:t>sindhuula</w:t>
+      </w:r>
+      <w:proofErr w:type="spellEnd"/>
+      <w:r>
+        <w:t>','</w:t>
+      </w:r>
+      <w:proofErr w:type="spellStart"/>
+      <w:r>
+        <w:t>dbadmin</w:t>
+      </w:r>
+      <w:proofErr w:type="spellEnd"/>
+      <w:r>
+        <w:t>') THEN</w:t>
+      </w:r>
+    </w:p>
+    <w:p>
+      <w:r>
+        <w:lastRenderedPageBreak/>
+        <w:t xml:space="preserve">    </w:t>
+      </w:r>
+      <w:r>
+        <w:tab/>
+      </w:r>
+      <w:r>
+        <w:tab/>
+        <w:t>SELECT "All access" AS "Grant Message";</w:t>
+      </w:r>
+    </w:p>
+    <w:p>
+      <w:r>
+        <w:t xml:space="preserve">        ELSE</w:t>
+      </w:r>
+    </w:p>
+    <w:p>
+      <w:r>
+        <w:t xml:space="preserve">    </w:t>
+      </w:r>
+      <w:r>
+        <w:tab/>
+      </w:r>
+      <w:r>
+        <w:tab/>
+        <w:t>SELECT "Select Access only" AS "Grant Message";</w:t>
+      </w:r>
+    </w:p>
+    <w:p>
+      <w:r>
+        <w:t xml:space="preserve">        END IF;</w:t>
+      </w:r>
+    </w:p>
+    <w:p>
+      <w:r>
+        <w:t xml:space="preserve">    ELSE</w:t>
+      </w:r>
+    </w:p>
+    <w:p>
+      <w:r>
+        <w:t xml:space="preserve">    </w:t>
+      </w:r>
+      <w:r>
+        <w:tab/>
+        <w:t>SELECT "No access" AS "Error Message";</w:t>
+      </w:r>
+    </w:p>
+    <w:p>
+      <w:r>
+        <w:t xml:space="preserve">    END IF;</w:t>
+      </w:r>
+    </w:p>
+    <w:p>
+      <w:r>
+        <w:t xml:space="preserve">    CLOSE result;</w:t>
+      </w:r>
+    </w:p>
+    <w:p>
+      <w:r>
+        <w:t>END;</w:t>
       </w:r>
       <w:bookmarkStart w:id="0" w:name="_GoBack"/>
       <w:bookmarkEnd w:id="0"/>
-      <w:r>
-        <w:t>)</w:t>
-      </w:r>
-      <w:r>
-        <w:t>)</w:t>
-      </w:r>
-    </w:p>
-    <w:p>
-      <w:r>
-        <w:t>BEGIN</w:t>
-      </w:r>
-    </w:p>
-    <w:p>
-      <w:r>
-        <w:tab/>
-        <w:t>DECLARE done INT;</w:t>
-      </w:r>
-    </w:p>
-    <w:p>
-      <w:r>
-        <w:tab/>
-        <w:t>SELECT COUNT(DISTINCT AREA) FROM CountryCodes WHERE Area LIKE CONCAT(continent,'_') INTO done;</w:t>
-      </w:r>
-    </w:p>
-    <w:p>
-      <w:r>
-        <w:t xml:space="preserve">    IF done = 1 THEN</w:t>
-      </w:r>
-    </w:p>
-    <w:p>
-      <w:r>
-        <w:t xml:space="preserve">    </w:t>
-      </w:r>
-      <w:r>
-        <w:tab/>
-        <w:t>SELECT c.Name as CountryName,result.LangName LanguageName FROM CountryCodes c,(SELECT CountryID,Name AS LangName FROM LanguageCodes WHERE LangStatus = 'X') AS result WHERE result.CountryID = c.CountryID AND c.AREA LIKE CONCAT(continent,'_') ORDER BY(c.Name);</w:t>
-      </w:r>
-    </w:p>
-    <w:p>
-      <w:r>
-        <w:tab/>
-        <w:t>ELSE</w:t>
-      </w:r>
-    </w:p>
-    <w:p>
-      <w:r>
-        <w:t xml:space="preserve">    </w:t>
-      </w:r>
-      <w:r>
-        <w:tab/>
-        <w:t>SELECT "Sorry the continent</w:t>
-      </w:r>
-      <w:r>
-        <w:t xml:space="preserve"> you queried does not exist </w:t>
-      </w:r>
-      <w:r>
-        <w:t xml:space="preserve">on this planet“ </w:t>
-      </w:r>
-      <w:r>
-        <w:t xml:space="preserve">AS "ErrorMessage"; </w:t>
-      </w:r>
-    </w:p>
-    <w:p>
-      <w:r>
-        <w:t xml:space="preserve">    END IF;</w:t>
-      </w:r>
-    </w:p>
-    <w:p>
-      <w:r>
-        <w:t>END</w:t>
-      </w:r>
-    </w:p>
-    <w:p/>
+    </w:p>
     <w:sectPr>
       <w:pgSz w:w="12240" w:h="15840"/>
       <w:pgMar w:top="1440" w:right="1440" w:bottom="1440" w:left="1440" w:header="720" w:footer="720" w:gutter="0"/>

</xml_diff>